<commit_message>
Fin rédaction non supervisée
</commit_message>
<xml_diff>
--- a/rapport_exam/devoir_classification.docx
+++ b/rapport_exam/devoir_classification.docx
@@ -100,7 +100,7 @@
         </w:p>
       </w:sdtContent>
     </w:sdt>
-    <w:bookmarkStart w:id="31" w:name="exercice-classification-non-supervisée"/>
+    <w:bookmarkStart w:id="37" w:name="exercice-classification-non-supervisée"/>
     <w:p>
       <w:pPr>
         <w:pStyle w:val="Titre1"/>
@@ -143,7 +143,7 @@
       </w:r>
     </w:p>
     <w:bookmarkEnd w:id="20"/>
-    <w:bookmarkStart w:id="30" w:name="mise-en-oeuvre-des-modèles"/>
+    <w:bookmarkStart w:id="33" w:name="mise-en-oeuvre-des-modèles"/>
     <w:p>
       <w:pPr>
         <w:pStyle w:val="Titre2"/>
@@ -610,8 +610,303 @@
       </w:r>
     </w:p>
     <w:bookmarkEnd w:id="29"/>
-    <w:bookmarkEnd w:id="30"/>
-    <w:bookmarkEnd w:id="31"/>
+    <w:bookmarkStart w:id="32" w:name="modèle-de-mélanges-gaussiens"/>
+    <w:p>
+      <w:pPr>
+        <w:pStyle w:val="Titre3"/>
+      </w:pPr>
+      <w:r>
+        <w:t xml:space="preserve">Modèle de mélanges Gaussiens</w:t>
+      </w:r>
+    </w:p>
+    <w:p>
+      <w:pPr>
+        <w:pStyle w:val="FirstParagraph"/>
+      </w:pPr>
+      <w:r>
+        <w:t xml:space="preserve">A la vue des résultats de l’ACP, nous nous sommes concentré sur les modèles sphériques (EII et VII). Nous avons écarté la méthode EII de notre analyse principale car c’était redondant avec les K-means.</w:t>
+      </w:r>
+    </w:p>
+    <w:p>
+      <w:pPr>
+        <w:pStyle w:val="Corpsdetexte"/>
+      </w:pPr>
+      <w:r>
+        <w:t xml:space="preserve">Afin de choisir le nombre de classes, nous nous sommes appuyés sur l’analyse des maximums de vraissemblance, représentés par le score BIC et ICL. Néanmoins, la représentation suivante montre que le BIC et l’ICL n’atteignent pas de valeur maximale pour un nombre de classes de 20 ou moins. Etant donné nos résultats précédents et la représentation de l’ACP, nous nous sommes orienté vers 3 classes. De plus ça a l’air d’être le moment ou il y a une inflexion de l’augmentation du BIC/ICL. Nous avons regardé ce qui se passait pour les modèles non sphériques de matrice de covariance. Pour les modèles non orientés sur les axes, la fonction</w:t>
+      </w:r>
+      <w:r>
+        <w:t xml:space="preserve"> </w:t>
+      </w:r>
+      <w:r>
+        <w:rPr>
+          <w:rStyle w:val="VerbatimChar"/>
+        </w:rPr>
+        <w:t xml:space="preserve">Mclust</w:t>
+      </w:r>
+      <w:r>
+        <w:t xml:space="preserve"> </w:t>
+      </w:r>
+      <w:r>
+        <w:t xml:space="preserve">n’arrivait pas à calculer de classes (dans l’article de Scrucca, il est dit que cela demande une correction de la matrice de covariance), et pour les autres, on n’atteignait pas de maximum ni pour le BIC ni pour l’ICL.</w:t>
+      </w:r>
+    </w:p>
+    <w:p>
+      <w:pPr>
+        <w:pStyle w:val="Corpsdetexte"/>
+      </w:pPr>
+      <w:r>
+        <w:drawing>
+          <wp:inline>
+            <wp:extent cx="5969000" cy="3581400"/>
+            <wp:effectExtent b="0" l="0" r="0" t="0"/>
+            <wp:docPr descr="" title="" id="1" name="Picture"/>
+            <a:graphic>
+              <a:graphicData uri="http://schemas.openxmlformats.org/drawingml/2006/picture">
+                <pic:pic>
+                  <pic:nvPicPr>
+                    <pic:cNvPr descr="devoir_classification_files/figure-docx/choix-kgaus-1.png" id="0" name="Picture"/>
+                    <pic:cNvPicPr>
+                      <a:picLocks noChangeArrowheads="1" noChangeAspect="1"/>
+                    </pic:cNvPicPr>
+                  </pic:nvPicPr>
+                  <pic:blipFill>
+                    <a:blip r:embed="rId30"/>
+                    <a:stretch>
+                      <a:fillRect/>
+                    </a:stretch>
+                  </pic:blipFill>
+                  <pic:spPr bwMode="auto">
+                    <a:xfrm>
+                      <a:off x="0" y="0"/>
+                      <a:ext cx="5969000" cy="3581400"/>
+                    </a:xfrm>
+                    <a:prstGeom prst="rect">
+                      <a:avLst/>
+                    </a:prstGeom>
+                    <a:noFill/>
+                    <a:ln w="9525">
+                      <a:noFill/>
+                      <a:headEnd/>
+                      <a:tailEnd/>
+                    </a:ln>
+                  </pic:spPr>
+                </pic:pic>
+              </a:graphicData>
+            </a:graphic>
+          </wp:inline>
+        </w:drawing>
+      </w:r>
+    </w:p>
+    <w:p>
+      <w:pPr>
+        <w:pStyle w:val="Corpsdetexte"/>
+      </w:pPr>
+      <w:r>
+        <w:t xml:space="preserve">Nous avons représenté notre classification à 3 classes sur les 2 1</w:t>
+      </w:r>
+      <w:r>
+        <w:rPr>
+          <w:vertAlign w:val="superscript"/>
+        </w:rPr>
+        <w:t xml:space="preserve">ers</w:t>
+      </w:r>
+      <w:r>
+        <w:t xml:space="preserve"> </w:t>
+      </w:r>
+      <w:r>
+        <w:t xml:space="preserve">axes principaux et pouvont constater que les groupes formés sont similaires à ceux obtenus avec les méthodes précédentes avec les ellipses de concentrations selon la loi normale.</w:t>
+      </w:r>
+    </w:p>
+    <w:p>
+      <w:pPr>
+        <w:pStyle w:val="Corpsdetexte"/>
+      </w:pPr>
+      <w:r>
+        <w:drawing>
+          <wp:inline>
+            <wp:extent cx="5969000" cy="4642555"/>
+            <wp:effectExtent b="0" l="0" r="0" t="0"/>
+            <wp:docPr descr="" title="" id="1" name="Picture"/>
+            <a:graphic>
+              <a:graphicData uri="http://schemas.openxmlformats.org/drawingml/2006/picture">
+                <pic:pic>
+                  <pic:nvPicPr>
+                    <pic:cNvPr descr="devoir_classification_files/figure-docx/fig-gaus3-1.png" id="0" name="Picture"/>
+                    <pic:cNvPicPr>
+                      <a:picLocks noChangeArrowheads="1" noChangeAspect="1"/>
+                    </pic:cNvPicPr>
+                  </pic:nvPicPr>
+                  <pic:blipFill>
+                    <a:blip r:embed="rId31"/>
+                    <a:stretch>
+                      <a:fillRect/>
+                    </a:stretch>
+                  </pic:blipFill>
+                  <pic:spPr bwMode="auto">
+                    <a:xfrm>
+                      <a:off x="0" y="0"/>
+                      <a:ext cx="5969000" cy="4642555"/>
+                    </a:xfrm>
+                    <a:prstGeom prst="rect">
+                      <a:avLst/>
+                    </a:prstGeom>
+                    <a:noFill/>
+                    <a:ln w="9525">
+                      <a:noFill/>
+                      <a:headEnd/>
+                      <a:tailEnd/>
+                    </a:ln>
+                  </pic:spPr>
+                </pic:pic>
+              </a:graphicData>
+            </a:graphic>
+          </wp:inline>
+        </w:drawing>
+      </w:r>
+    </w:p>
+    <w:bookmarkEnd w:id="32"/>
+    <w:bookmarkEnd w:id="33"/>
+    <w:bookmarkStart w:id="36" w:name="discussion-et-comparaisons-des-modèles"/>
+    <w:p>
+      <w:pPr>
+        <w:pStyle w:val="Titre2"/>
+      </w:pPr>
+      <w:r>
+        <w:t xml:space="preserve">Discussion et comparaisons des modèles</w:t>
+      </w:r>
+    </w:p>
+    <w:p>
+      <w:pPr>
+        <w:pStyle w:val="FirstParagraph"/>
+      </w:pPr>
+      <w:r>
+        <w:t xml:space="preserve">L’objectif étant in fine la mise en évidence de la structure sous-jacente des données, une méthode pragmatique pour le choix du nombre de classes est de choisir une partition dont il sera possible d’interpréter les classes.</w:t>
+      </w:r>
+    </w:p>
+    <w:p>
+      <w:pPr>
+        <w:pStyle w:val="Corpsdetexte"/>
+      </w:pPr>
+      <w:r>
+        <w:t xml:space="preserve">Le modèle Gaussien minimise la variabilité intra-groupe, mais la sélection du nombre de groupes n’a pas l’air de s’arrêter (sur les critères du BIC et de l’ICL). Nous avons représenté des nombres de clusters croissants sur la figure suivante. En augmentant le nombre de clusters, on remarque que cela ne fait que segmenter les 3 groupes que nous avions définis. Il y a donc peut-être des groupes d’individus à l’intérieur de nos 3 clusters qui se ressemblent et peuvent se regrouper, mais le découpage en 3 groupes apparaît pertinent. La méthode des mélanges Gaussiens n’est peut-être ici pas adaptée pour déterminer le nombre de groupes.</w:t>
+      </w:r>
+    </w:p>
+    <w:p>
+      <w:pPr>
+        <w:pStyle w:val="Corpsdetexte"/>
+      </w:pPr>
+      <w:r>
+        <w:drawing>
+          <wp:inline>
+            <wp:extent cx="5969000" cy="5969000"/>
+            <wp:effectExtent b="0" l="0" r="0" t="0"/>
+            <wp:docPr descr="" title="" id="1" name="Picture"/>
+            <a:graphic>
+              <a:graphicData uri="http://schemas.openxmlformats.org/drawingml/2006/picture">
+                <pic:pic>
+                  <pic:nvPicPr>
+                    <pic:cNvPr descr="devoir_classification_files/figure-docx/clust-gaus-1.png" id="0" name="Picture"/>
+                    <pic:cNvPicPr>
+                      <a:picLocks noChangeArrowheads="1" noChangeAspect="1"/>
+                    </pic:cNvPicPr>
+                  </pic:nvPicPr>
+                  <pic:blipFill>
+                    <a:blip r:embed="rId34"/>
+                    <a:stretch>
+                      <a:fillRect/>
+                    </a:stretch>
+                  </pic:blipFill>
+                  <pic:spPr bwMode="auto">
+                    <a:xfrm>
+                      <a:off x="0" y="0"/>
+                      <a:ext cx="5969000" cy="5969000"/>
+                    </a:xfrm>
+                    <a:prstGeom prst="rect">
+                      <a:avLst/>
+                    </a:prstGeom>
+                    <a:noFill/>
+                    <a:ln w="9525">
+                      <a:noFill/>
+                      <a:headEnd/>
+                      <a:tailEnd/>
+                    </a:ln>
+                  </pic:spPr>
+                </pic:pic>
+              </a:graphicData>
+            </a:graphic>
+          </wp:inline>
+        </w:drawing>
+      </w:r>
+    </w:p>
+    <w:p>
+      <w:pPr>
+        <w:pStyle w:val="Corpsdetexte"/>
+      </w:pPr>
+      <w:r>
+        <w:t xml:space="preserve">Les groupes formés par les 3 méthodes sont très similaires, et on voit que peu d’individus sont dans des clusters différents entre les méthodes. La différence se fait surtout sur les individus à la frontière entre les groupes 1 et 3 (aux coordonnées x = 1 et y = -0.5 environ sur les 2 1</w:t>
+      </w:r>
+      <w:r>
+        <w:rPr>
+          <w:vertAlign w:val="superscript"/>
+        </w:rPr>
+        <w:t xml:space="preserve">ers</w:t>
+      </w:r>
+      <w:r>
+        <w:t xml:space="preserve"> </w:t>
+      </w:r>
+      <w:r>
+        <w:t xml:space="preserve">axes principaux). Nous pensons donc avoir une classification assez proche de la réalité. La méthode des mélanges Gaussiens donne les 3 mêmes groupes environ, mais a plus de mal pour déterminer le nombre de groupes.</w:t>
+      </w:r>
+    </w:p>
+    <w:p>
+      <w:pPr>
+        <w:pStyle w:val="Corpsdetexte"/>
+      </w:pPr>
+      <w:r>
+        <w:drawing>
+          <wp:inline>
+            <wp:extent cx="5969000" cy="5969000"/>
+            <wp:effectExtent b="0" l="0" r="0" t="0"/>
+            <wp:docPr descr="" title="" id="1" name="Picture"/>
+            <a:graphic>
+              <a:graphicData uri="http://schemas.openxmlformats.org/drawingml/2006/picture">
+                <pic:pic>
+                  <pic:nvPicPr>
+                    <pic:cNvPr descr="devoir_classification_files/figure-docx/comp-nonsup-1.png" id="0" name="Picture"/>
+                    <pic:cNvPicPr>
+                      <a:picLocks noChangeArrowheads="1" noChangeAspect="1"/>
+                    </pic:cNvPicPr>
+                  </pic:nvPicPr>
+                  <pic:blipFill>
+                    <a:blip r:embed="rId35"/>
+                    <a:stretch>
+                      <a:fillRect/>
+                    </a:stretch>
+                  </pic:blipFill>
+                  <pic:spPr bwMode="auto">
+                    <a:xfrm>
+                      <a:off x="0" y="0"/>
+                      <a:ext cx="5969000" cy="5969000"/>
+                    </a:xfrm>
+                    <a:prstGeom prst="rect">
+                      <a:avLst/>
+                    </a:prstGeom>
+                    <a:noFill/>
+                    <a:ln w="9525">
+                      <a:noFill/>
+                      <a:headEnd/>
+                      <a:tailEnd/>
+                    </a:ln>
+                  </pic:spPr>
+                </pic:pic>
+              </a:graphicData>
+            </a:graphic>
+          </wp:inline>
+        </w:drawing>
+      </w:r>
+    </w:p>
+    <w:bookmarkEnd w:id="36"/>
+    <w:bookmarkEnd w:id="37"/>
     <w:sectPr>
       <w:headerReference w:type="even" r:id="rId10"/>
       <w:headerReference w:type="default" r:id="rId9"/>

</xml_diff>